<commit_message>
build(opd/lab3): 🎉 lab3 done
</commit_message>
<xml_diff>
--- a/opd/lab3/docs/ОПД ЛР3 P3107 Рязанов Никита.docx
+++ b/opd/lab3/docs/ОПД ЛР3 P3107 Рязанов Никита.docx
@@ -128,7 +128,6 @@
           <w:color w:val="000000"/>
           <w:sz w:val="32"/>
           <w:szCs w:val="32"/>
-          <w:lang w:val="en-US"/>
         </w:rPr>
       </w:pPr>
       <w:r>
@@ -145,7 +144,6 @@
           <w:b/>
           <w:sz w:val="32"/>
           <w:szCs w:val="32"/>
-          <w:lang w:val="en-US"/>
         </w:rPr>
         <w:t>3</w:t>
       </w:r>
@@ -239,7 +237,6 @@
           <w:color w:val="000000"/>
           <w:sz w:val="32"/>
           <w:szCs w:val="32"/>
-          <w:lang w:val="en-US"/>
         </w:rPr>
         <w:t>1821</w:t>
       </w:r>
@@ -443,7 +440,10 @@
           <w:rFonts w:asciiTheme="minorHAnsi" w:eastAsiaTheme="minorEastAsia" w:hAnsiTheme="minorHAnsi" w:cstheme="minorBidi"/>
           <w:noProof/>
           <w:color w:val="auto"/>
-          <w:sz w:val="22"/>
+          <w:kern w:val="2"/>
+          <w:szCs w:val="24"/>
+          <w:lang w:val="en-GB" w:eastAsia="en-GB"/>
+          <w14:ligatures w14:val="standardContextual"/>
         </w:rPr>
       </w:pPr>
       <w:r>
@@ -467,7 +467,7 @@
         </w:rPr>
         <w:fldChar w:fldCharType="separate"/>
       </w:r>
-      <w:hyperlink w:anchor="_Toc183425684" w:history="1">
+      <w:hyperlink w:anchor="_Toc191476989" w:history="1">
         <w:r>
           <w:rPr>
             <w:rStyle w:val="ac"/>
@@ -494,7 +494,7 @@
             <w:noProof/>
             <w:webHidden/>
           </w:rPr>
-          <w:instrText xml:space="preserve"> PAGEREF _Toc183425684 \h </w:instrText>
+          <w:instrText xml:space="preserve"> PAGEREF _Toc191476989 \h </w:instrText>
         </w:r>
         <w:r>
           <w:rPr>
@@ -532,10 +532,13 @@
           <w:rFonts w:asciiTheme="minorHAnsi" w:eastAsiaTheme="minorEastAsia" w:hAnsiTheme="minorHAnsi" w:cstheme="minorBidi"/>
           <w:noProof/>
           <w:color w:val="auto"/>
-          <w:sz w:val="22"/>
+          <w:kern w:val="2"/>
+          <w:szCs w:val="24"/>
+          <w:lang w:val="en-GB" w:eastAsia="en-GB"/>
+          <w14:ligatures w14:val="standardContextual"/>
         </w:rPr>
       </w:pPr>
-      <w:hyperlink w:anchor="_Toc183425685" w:history="1">
+      <w:hyperlink w:anchor="_Toc191476990" w:history="1">
         <w:r>
           <w:rPr>
             <w:rStyle w:val="ac"/>
@@ -562,7 +565,7 @@
             <w:noProof/>
             <w:webHidden/>
           </w:rPr>
-          <w:instrText xml:space="preserve"> PAGEREF _Toc183425685 \h </w:instrText>
+          <w:instrText xml:space="preserve"> PAGEREF _Toc191476990 \h </w:instrText>
         </w:r>
         <w:r>
           <w:rPr>
@@ -600,10 +603,13 @@
           <w:rFonts w:asciiTheme="minorHAnsi" w:eastAsiaTheme="minorEastAsia" w:hAnsiTheme="minorHAnsi" w:cstheme="minorBidi"/>
           <w:noProof/>
           <w:color w:val="auto"/>
-          <w:sz w:val="22"/>
+          <w:kern w:val="2"/>
+          <w:szCs w:val="24"/>
+          <w:lang w:val="en-GB" w:eastAsia="en-GB"/>
+          <w14:ligatures w14:val="standardContextual"/>
         </w:rPr>
       </w:pPr>
-      <w:hyperlink w:anchor="_Toc183425686" w:history="1">
+      <w:hyperlink w:anchor="_Toc191476991" w:history="1">
         <w:r>
           <w:rPr>
             <w:rStyle w:val="ac"/>
@@ -630,7 +636,7 @@
             <w:noProof/>
             <w:webHidden/>
           </w:rPr>
-          <w:instrText xml:space="preserve"> PAGEREF _Toc183425686 \h </w:instrText>
+          <w:instrText xml:space="preserve"> PAGEREF _Toc191476991 \h </w:instrText>
         </w:r>
         <w:r>
           <w:rPr>
@@ -683,7 +689,7 @@
       <w:pPr>
         <w:pStyle w:val="aa"/>
       </w:pPr>
-      <w:bookmarkStart w:id="0" w:name="_Toc183425684"/>
+      <w:bookmarkStart w:id="0" w:name="_Toc191476989"/>
       <w:r>
         <w:lastRenderedPageBreak/>
         <w:t>Задание</w:t>
@@ -700,13 +706,7 @@
         <w:rPr>
           <w:szCs w:val="24"/>
         </w:rPr>
-        <w:t>По выданному преподавателем варианту восстановить текст заданного варианта программы</w:t>
-      </w:r>
-      <w:r>
-        <w:rPr>
-          <w:szCs w:val="24"/>
-        </w:rPr>
-        <w:t xml:space="preserve"> </w:t>
+        <w:t xml:space="preserve">По выданному преподавателем варианту восстановить текст заданного варианта программы </w:t>
       </w:r>
       <w:r>
         <w:rPr>
@@ -871,7 +871,7 @@
         <w:pStyle w:val="aa"/>
       </w:pPr>
       <w:bookmarkStart w:id="3" w:name="_1hcwrq6udncp" w:colFirst="0" w:colLast="0"/>
-      <w:bookmarkStart w:id="4" w:name="_Toc183425685"/>
+      <w:bookmarkStart w:id="4" w:name="_Toc191476990"/>
       <w:bookmarkEnd w:id="3"/>
       <w:r>
         <w:lastRenderedPageBreak/>
@@ -980,51 +980,50 @@
         <w:tc>
           <w:tcPr>
             <w:tcW w:w="519" w:type="pct"/>
-            <w:vAlign w:val="center"/>
-          </w:tcPr>
-          <w:p>
-            <w:pPr>
-              <w:ind w:firstLine="0"/>
-              <w:jc w:val="center"/>
-              <w:rPr>
-                <w:bCs/>
-                <w:lang w:val="en-US"/>
-              </w:rPr>
-            </w:pPr>
-            <w:r>
-              <w:rPr>
-                <w:bCs/>
-                <w:lang w:val="en-US"/>
-              </w:rPr>
-              <w:t>40B</w:t>
+          </w:tcPr>
+          <w:p>
+            <w:pPr>
+              <w:ind w:firstLine="0"/>
+              <w:jc w:val="center"/>
+              <w:rPr>
+                <w:b/>
+                <w:lang w:val="en-US"/>
+              </w:rPr>
+            </w:pPr>
+            <w:r>
+              <w:rPr>
+                <w:b/>
+                <w:lang w:val="en-US"/>
+              </w:rPr>
+              <w:t>-</w:t>
             </w:r>
           </w:p>
         </w:tc>
         <w:tc>
           <w:tcPr>
             <w:tcW w:w="606" w:type="pct"/>
-            <w:vAlign w:val="center"/>
-          </w:tcPr>
-          <w:p>
-            <w:pPr>
-              <w:ind w:firstLine="0"/>
-              <w:jc w:val="center"/>
-              <w:rPr>
-                <w:bCs/>
-              </w:rPr>
-            </w:pPr>
-            <w:r>
-              <w:rPr>
-                <w:bCs/>
-              </w:rPr>
-              <w:t>0424</w:t>
+          </w:tcPr>
+          <w:p>
+            <w:pPr>
+              <w:ind w:firstLine="0"/>
+              <w:jc w:val="center"/>
+              <w:rPr>
+                <w:b/>
+                <w:lang w:val="en-US"/>
+              </w:rPr>
+            </w:pPr>
+            <w:r>
+              <w:rPr>
+                <w:b/>
+                <w:lang w:val="en-US"/>
+              </w:rPr>
+              <w:t>-</w:t>
             </w:r>
           </w:p>
         </w:tc>
         <w:tc>
           <w:tcPr>
             <w:tcW w:w="1550" w:type="pct"/>
-            <w:vAlign w:val="center"/>
           </w:tcPr>
           <w:p>
             <w:pPr>
@@ -1032,55 +1031,33 @@
               <w:jc w:val="left"/>
               <w:rPr>
                 <w:bCs/>
-                <w:lang w:val="en-US"/>
-              </w:rPr>
-            </w:pPr>
-            <w:r>
-              <w:rPr>
-                <w:b/>
-                <w:lang w:val="en-US"/>
-              </w:rPr>
-              <w:t>ARR</w:t>
-            </w:r>
-            <w:r>
-              <w:rPr>
-                <w:bCs/>
-                <w:lang w:val="en-US"/>
-              </w:rPr>
-              <w:t>: WORD 0x424</w:t>
+              </w:rPr>
+            </w:pPr>
+            <w:r>
+              <w:rPr>
+                <w:bCs/>
+              </w:rPr>
+              <w:t>ORG 0x40B</w:t>
             </w:r>
           </w:p>
         </w:tc>
         <w:tc>
           <w:tcPr>
             <w:tcW w:w="2325" w:type="pct"/>
-            <w:vAlign w:val="center"/>
-          </w:tcPr>
-          <w:p>
-            <w:pPr>
-              <w:ind w:firstLine="0"/>
-              <w:jc w:val="center"/>
-              <w:rPr>
-                <w:bCs/>
-              </w:rPr>
-            </w:pPr>
-            <w:r>
-              <w:rPr>
-                <w:bCs/>
-              </w:rPr>
-              <w:t>Переменная</w:t>
-            </w:r>
-            <w:r>
-              <w:rPr>
-                <w:bCs/>
-              </w:rPr>
-              <w:t xml:space="preserve"> </w:t>
-            </w:r>
-            <w:r>
-              <w:rPr>
-                <w:bCs/>
-              </w:rPr>
-              <w:t>с адресом начала массива</w:t>
+          </w:tcPr>
+          <w:p>
+            <w:pPr>
+              <w:ind w:firstLine="0"/>
+              <w:jc w:val="center"/>
+              <w:rPr>
+                <w:bCs/>
+              </w:rPr>
+            </w:pPr>
+            <w:r>
+              <w:rPr>
+                <w:bCs/>
+              </w:rPr>
+              <w:t>Размещение по указанному адресу</w:t>
             </w:r>
           </w:p>
         </w:tc>
@@ -1108,7 +1085,7 @@
                 <w:bCs/>
                 <w:lang w:val="en-US"/>
               </w:rPr>
-              <w:t>40C</w:t>
+              <w:t>40B</w:t>
             </w:r>
           </w:p>
         </w:tc>
@@ -1129,7 +1106,7 @@
               <w:rPr>
                 <w:bCs/>
               </w:rPr>
-              <w:t>0200</w:t>
+              <w:t>0424</w:t>
             </w:r>
           </w:p>
         </w:tc>
@@ -1152,14 +1129,14 @@
                 <w:b/>
                 <w:lang w:val="en-US"/>
               </w:rPr>
-              <w:t>I</w:t>
-            </w:r>
-            <w:r>
-              <w:rPr>
-                <w:bCs/>
-                <w:lang w:val="en-US"/>
-              </w:rPr>
-              <w:t>: WORD 0x200</w:t>
+              <w:t>ARR</w:t>
+            </w:r>
+            <w:r>
+              <w:rPr>
+                <w:bCs/>
+                <w:lang w:val="en-US"/>
+              </w:rPr>
+              <w:t>: WORD 0x424</w:t>
             </w:r>
           </w:p>
         </w:tc>
@@ -1180,7 +1157,19 @@
               <w:rPr>
                 <w:bCs/>
               </w:rPr>
-              <w:t>Переменная с адресом текущего элемента</w:t>
+              <w:t>Переменная</w:t>
+            </w:r>
+            <w:r>
+              <w:rPr>
+                <w:bCs/>
+              </w:rPr>
+              <w:t xml:space="preserve"> </w:t>
+            </w:r>
+            <w:r>
+              <w:rPr>
+                <w:bCs/>
+              </w:rPr>
+              <w:t>с адресом начала массива</w:t>
             </w:r>
           </w:p>
         </w:tc>
@@ -1208,7 +1197,7 @@
                 <w:bCs/>
                 <w:lang w:val="en-US"/>
               </w:rPr>
-              <w:t>40D</w:t>
+              <w:t>40C</w:t>
             </w:r>
           </w:p>
         </w:tc>
@@ -1223,15 +1212,13 @@
               <w:jc w:val="center"/>
               <w:rPr>
                 <w:bCs/>
-                <w:lang w:val="en-US"/>
-              </w:rPr>
-            </w:pPr>
-            <w:r>
-              <w:rPr>
-                <w:bCs/>
-                <w:lang w:val="en-US"/>
-              </w:rPr>
-              <w:t>E000</w:t>
+              </w:rPr>
+            </w:pPr>
+            <w:r>
+              <w:rPr>
+                <w:bCs/>
+              </w:rPr>
+              <w:t>0200</w:t>
             </w:r>
           </w:p>
         </w:tc>
@@ -1254,14 +1241,14 @@
                 <w:b/>
                 <w:lang w:val="en-US"/>
               </w:rPr>
-              <w:t>N</w:t>
-            </w:r>
-            <w:r>
-              <w:rPr>
-                <w:bCs/>
-                <w:lang w:val="en-US"/>
-              </w:rPr>
-              <w:t>: WORD 0xE000</w:t>
+              <w:t>I</w:t>
+            </w:r>
+            <w:r>
+              <w:rPr>
+                <w:bCs/>
+                <w:lang w:val="en-US"/>
+              </w:rPr>
+              <w:t>: WORD 0x200</w:t>
             </w:r>
           </w:p>
         </w:tc>
@@ -1282,7 +1269,7 @@
               <w:rPr>
                 <w:bCs/>
               </w:rPr>
-              <w:t>Переменная с размером массива</w:t>
+              <w:t>Переменная с адресом текущего элемента</w:t>
             </w:r>
           </w:p>
         </w:tc>
@@ -1310,7 +1297,7 @@
                 <w:bCs/>
                 <w:lang w:val="en-US"/>
               </w:rPr>
-              <w:t>40E</w:t>
+              <w:t>40D</w:t>
             </w:r>
           </w:p>
         </w:tc>
@@ -1333,7 +1320,7 @@
                 <w:bCs/>
                 <w:lang w:val="en-US"/>
               </w:rPr>
-              <w:t>0200</w:t>
+              <w:t>E000</w:t>
             </w:r>
           </w:p>
         </w:tc>
@@ -1356,14 +1343,14 @@
                 <w:b/>
                 <w:lang w:val="en-US"/>
               </w:rPr>
-              <w:t>RES</w:t>
-            </w:r>
-            <w:r>
-              <w:rPr>
-                <w:bCs/>
-                <w:lang w:val="en-US"/>
-              </w:rPr>
-              <w:t>: WORD 0x200</w:t>
+              <w:t>N</w:t>
+            </w:r>
+            <w:r>
+              <w:rPr>
+                <w:bCs/>
+                <w:lang w:val="en-US"/>
+              </w:rPr>
+              <w:t>: WORD 0xE000</w:t>
             </w:r>
           </w:p>
         </w:tc>
@@ -1384,7 +1371,7 @@
               <w:rPr>
                 <w:bCs/>
               </w:rPr>
-              <w:t>Переменная с результатом</w:t>
+              <w:t>Переменная с размером массива</w:t>
             </w:r>
           </w:p>
         </w:tc>
@@ -1396,7 +1383,6 @@
         <w:tc>
           <w:tcPr>
             <w:tcW w:w="519" w:type="pct"/>
-            <w:shd w:val="clear" w:color="auto" w:fill="D6E3BC" w:themeFill="accent3" w:themeFillTint="66"/>
             <w:vAlign w:val="center"/>
           </w:tcPr>
           <w:p>
@@ -1413,14 +1399,13 @@
                 <w:bCs/>
                 <w:lang w:val="en-US"/>
               </w:rPr>
-              <w:t>40F</w:t>
+              <w:t>40E</w:t>
             </w:r>
           </w:p>
         </w:tc>
         <w:tc>
           <w:tcPr>
             <w:tcW w:w="606" w:type="pct"/>
-            <w:shd w:val="clear" w:color="auto" w:fill="D6E3BC" w:themeFill="accent3" w:themeFillTint="66"/>
             <w:vAlign w:val="center"/>
           </w:tcPr>
           <w:p>
@@ -1437,14 +1422,13 @@
                 <w:bCs/>
                 <w:lang w:val="en-US"/>
               </w:rPr>
-              <w:t>AF80</w:t>
+              <w:t>0200</w:t>
             </w:r>
           </w:p>
         </w:tc>
         <w:tc>
           <w:tcPr>
             <w:tcW w:w="1550" w:type="pct"/>
-            <w:shd w:val="clear" w:color="auto" w:fill="D6E3BC" w:themeFill="accent3" w:themeFillTint="66"/>
             <w:vAlign w:val="center"/>
           </w:tcPr>
           <w:p>
@@ -1458,17 +1442,23 @@
             </w:pPr>
             <w:r>
               <w:rPr>
-                <w:bCs/>
-                <w:lang w:val="en-US"/>
-              </w:rPr>
-              <w:t>LD #0x80</w:t>
+                <w:b/>
+                <w:lang w:val="en-US"/>
+              </w:rPr>
+              <w:t>RES</w:t>
+            </w:r>
+            <w:r>
+              <w:rPr>
+                <w:bCs/>
+                <w:lang w:val="en-US"/>
+              </w:rPr>
+              <w:t>: WORD 0x200</w:t>
             </w:r>
           </w:p>
         </w:tc>
         <w:tc>
           <w:tcPr>
             <w:tcW w:w="2325" w:type="pct"/>
-            <w:shd w:val="clear" w:color="auto" w:fill="D6E3BC" w:themeFill="accent3" w:themeFillTint="66"/>
             <w:vAlign w:val="center"/>
           </w:tcPr>
           <w:p>
@@ -1483,32 +1473,7 @@
               <w:rPr>
                 <w:bCs/>
               </w:rPr>
-              <w:t xml:space="preserve">Прямая загрузка </w:t>
-            </w:r>
-            <w:r>
-              <w:rPr>
-                <w:bCs/>
-              </w:rPr>
-              <w:t>0</w:t>
-            </w:r>
-            <w:r>
-              <w:rPr>
-                <w:bCs/>
-                <w:lang w:val="en-US"/>
-              </w:rPr>
-              <w:t>x</w:t>
-            </w:r>
-            <w:r>
-              <w:rPr>
-                <w:bCs/>
-              </w:rPr>
-              <w:t xml:space="preserve">80 </w:t>
-            </w:r>
-            <w:r>
-              <w:rPr>
-                <w:bCs/>
-              </w:rPr>
-              <w:t>в аккумулятор</w:t>
+              <w:t>Переменная с результатом</w:t>
             </w:r>
           </w:p>
         </w:tc>
@@ -1520,6 +1485,7 @@
         <w:tc>
           <w:tcPr>
             <w:tcW w:w="519" w:type="pct"/>
+            <w:shd w:val="clear" w:color="auto" w:fill="D6E3BC" w:themeFill="accent3" w:themeFillTint="66"/>
             <w:vAlign w:val="center"/>
           </w:tcPr>
           <w:p>
@@ -1536,13 +1502,14 @@
                 <w:bCs/>
                 <w:lang w:val="en-US"/>
               </w:rPr>
-              <w:t>410</w:t>
+              <w:t>40F</w:t>
             </w:r>
           </w:p>
         </w:tc>
         <w:tc>
           <w:tcPr>
             <w:tcW w:w="606" w:type="pct"/>
+            <w:shd w:val="clear" w:color="auto" w:fill="D6E3BC" w:themeFill="accent3" w:themeFillTint="66"/>
             <w:vAlign w:val="center"/>
           </w:tcPr>
           <w:p>
@@ -1559,13 +1526,14 @@
                 <w:bCs/>
                 <w:lang w:val="en-US"/>
               </w:rPr>
-              <w:t>0740</w:t>
+              <w:t>AF80</w:t>
             </w:r>
           </w:p>
         </w:tc>
         <w:tc>
           <w:tcPr>
             <w:tcW w:w="1550" w:type="pct"/>
+            <w:shd w:val="clear" w:color="auto" w:fill="D6E3BC" w:themeFill="accent3" w:themeFillTint="66"/>
             <w:vAlign w:val="center"/>
           </w:tcPr>
           <w:p>
@@ -1582,13 +1550,21 @@
                 <w:bCs/>
                 <w:lang w:val="en-US"/>
               </w:rPr>
-              <w:t>DEC</w:t>
+              <w:t xml:space="preserve">START: </w:t>
+            </w:r>
+            <w:r>
+              <w:rPr>
+                <w:bCs/>
+                <w:lang w:val="en-US"/>
+              </w:rPr>
+              <w:t>LD #0x80</w:t>
             </w:r>
           </w:p>
         </w:tc>
         <w:tc>
           <w:tcPr>
             <w:tcW w:w="2325" w:type="pct"/>
+            <w:shd w:val="clear" w:color="auto" w:fill="D6E3BC" w:themeFill="accent3" w:themeFillTint="66"/>
             <w:vAlign w:val="center"/>
           </w:tcPr>
           <w:p>
@@ -1603,7 +1579,32 @@
               <w:rPr>
                 <w:bCs/>
               </w:rPr>
-              <w:t>Вычитание единицы из аккумулятора</w:t>
+              <w:t xml:space="preserve">Прямая загрузка </w:t>
+            </w:r>
+            <w:r>
+              <w:rPr>
+                <w:bCs/>
+              </w:rPr>
+              <w:t>0</w:t>
+            </w:r>
+            <w:r>
+              <w:rPr>
+                <w:bCs/>
+                <w:lang w:val="en-US"/>
+              </w:rPr>
+              <w:t>x</w:t>
+            </w:r>
+            <w:r>
+              <w:rPr>
+                <w:bCs/>
+              </w:rPr>
+              <w:t xml:space="preserve">80 </w:t>
+            </w:r>
+            <w:r>
+              <w:rPr>
+                <w:bCs/>
+              </w:rPr>
+              <w:t>в аккумулятор</w:t>
             </w:r>
           </w:p>
         </w:tc>
@@ -1631,7 +1632,7 @@
                 <w:bCs/>
                 <w:lang w:val="en-US"/>
               </w:rPr>
-              <w:t>411</w:t>
+              <w:t>410</w:t>
             </w:r>
           </w:p>
         </w:tc>
@@ -1654,7 +1655,7 @@
                 <w:bCs/>
                 <w:lang w:val="en-US"/>
               </w:rPr>
-              <w:t>0680</w:t>
+              <w:t>0740</w:t>
             </w:r>
           </w:p>
         </w:tc>
@@ -1677,7 +1678,7 @@
                 <w:bCs/>
                 <w:lang w:val="en-US"/>
               </w:rPr>
-              <w:t>SWAB</w:t>
+              <w:t>DEC</w:t>
             </w:r>
           </w:p>
         </w:tc>
@@ -1698,7 +1699,7 @@
               <w:rPr>
                 <w:bCs/>
               </w:rPr>
-              <w:t>Обмен старшего и младшего байтов</w:t>
+              <w:t>Вычитание единицы из аккумулятора</w:t>
             </w:r>
           </w:p>
         </w:tc>
@@ -1726,7 +1727,7 @@
                 <w:bCs/>
                 <w:lang w:val="en-US"/>
               </w:rPr>
-              <w:t>412</w:t>
+              <w:t>411</w:t>
             </w:r>
           </w:p>
         </w:tc>
@@ -1749,7 +1750,7 @@
                 <w:bCs/>
                 <w:lang w:val="en-US"/>
               </w:rPr>
-              <w:t>EEFB</w:t>
+              <w:t>0680</w:t>
             </w:r>
           </w:p>
         </w:tc>
@@ -1772,7 +1773,7 @@
                 <w:bCs/>
                 <w:lang w:val="en-US"/>
               </w:rPr>
-              <w:t>ST RES</w:t>
+              <w:t>SWAB</w:t>
             </w:r>
           </w:p>
         </w:tc>
@@ -1793,26 +1794,14 @@
               <w:rPr>
                 <w:bCs/>
               </w:rPr>
-              <w:t xml:space="preserve">Запись из аккумулятора в </w:t>
-            </w:r>
-            <w:r>
-              <w:rPr>
-                <w:bCs/>
-                <w:lang w:val="en-US"/>
-              </w:rPr>
-              <w:t>RES</w:t>
+              <w:t>Обмен старшего и младшего байтов</w:t>
             </w:r>
             <w:r>
               <w:rPr>
                 <w:bCs/>
               </w:rPr>
               <w:br/>
-            </w:r>
-            <w:r>
-              <w:rPr>
-                <w:bCs/>
-              </w:rPr>
-              <w:t>Прямая относительная адресация</w:t>
+              <w:t>(получили макс. положительное число)</w:t>
             </w:r>
           </w:p>
         </w:tc>
@@ -1840,7 +1829,7 @@
                 <w:bCs/>
                 <w:lang w:val="en-US"/>
               </w:rPr>
-              <w:t>413</w:t>
+              <w:t>412</w:t>
             </w:r>
           </w:p>
         </w:tc>
@@ -1863,7 +1852,7 @@
                 <w:bCs/>
                 <w:lang w:val="en-US"/>
               </w:rPr>
-              <w:t>AF04</w:t>
+              <w:t>EEFB</w:t>
             </w:r>
           </w:p>
         </w:tc>
@@ -1886,7 +1875,7 @@
                 <w:bCs/>
                 <w:lang w:val="en-US"/>
               </w:rPr>
-              <w:t>LD #0x4</w:t>
+              <w:t>ST RES</w:t>
             </w:r>
           </w:p>
         </w:tc>
@@ -1901,39 +1890,32 @@
               <w:jc w:val="center"/>
               <w:rPr>
                 <w:bCs/>
-                <w:lang w:val="en-US"/>
-              </w:rPr>
-            </w:pPr>
-            <w:r>
-              <w:rPr>
-                <w:bCs/>
-              </w:rPr>
-              <w:t xml:space="preserve">Прямая загрузка </w:t>
-            </w:r>
-            <w:r>
-              <w:rPr>
-                <w:bCs/>
-              </w:rPr>
-              <w:t>0</w:t>
-            </w:r>
-            <w:r>
-              <w:rPr>
-                <w:bCs/>
-                <w:lang w:val="en-US"/>
-              </w:rPr>
-              <w:t>x</w:t>
-            </w:r>
-            <w:r>
-              <w:rPr>
-                <w:bCs/>
-              </w:rPr>
-              <w:t xml:space="preserve">4 </w:t>
-            </w:r>
-            <w:r>
-              <w:rPr>
-                <w:bCs/>
-              </w:rPr>
-              <w:t>в аккумулятор</w:t>
+              </w:rPr>
+            </w:pPr>
+            <w:r>
+              <w:rPr>
+                <w:bCs/>
+              </w:rPr>
+              <w:t xml:space="preserve">Запись из аккумулятора в </w:t>
+            </w:r>
+            <w:r>
+              <w:rPr>
+                <w:bCs/>
+                <w:lang w:val="en-US"/>
+              </w:rPr>
+              <w:t>RES</w:t>
+            </w:r>
+            <w:r>
+              <w:rPr>
+                <w:bCs/>
+              </w:rPr>
+              <w:br/>
+            </w:r>
+            <w:r>
+              <w:rPr>
+                <w:bCs/>
+              </w:rPr>
+              <w:t>Прямая относительная адресация</w:t>
             </w:r>
           </w:p>
         </w:tc>
@@ -1961,7 +1943,7 @@
                 <w:bCs/>
                 <w:lang w:val="en-US"/>
               </w:rPr>
-              <w:t>414</w:t>
+              <w:t>413</w:t>
             </w:r>
           </w:p>
         </w:tc>
@@ -1984,7 +1966,7 @@
                 <w:bCs/>
                 <w:lang w:val="en-US"/>
               </w:rPr>
-              <w:t>EEF8</w:t>
+              <w:t>AF04</w:t>
             </w:r>
           </w:p>
         </w:tc>
@@ -2007,7 +1989,7 @@
                 <w:bCs/>
                 <w:lang w:val="en-US"/>
               </w:rPr>
-              <w:t>ST N</w:t>
+              <w:t>LD #0x4</w:t>
             </w:r>
           </w:p>
         </w:tc>
@@ -2022,33 +2004,45 @@
               <w:jc w:val="center"/>
               <w:rPr>
                 <w:bCs/>
-                <w:lang w:val="en-US"/>
-              </w:rPr>
-            </w:pPr>
-            <w:r>
-              <w:rPr>
-                <w:bCs/>
-              </w:rPr>
-              <w:t xml:space="preserve">Запись из аккумулятора в </w:t>
-            </w:r>
-            <w:r>
-              <w:rPr>
-                <w:bCs/>
-                <w:lang w:val="en-US"/>
-              </w:rPr>
-              <w:t>N</w:t>
+              </w:rPr>
+            </w:pPr>
+            <w:r>
+              <w:rPr>
+                <w:bCs/>
+              </w:rPr>
+              <w:t xml:space="preserve">Прямая загрузка </w:t>
+            </w:r>
+            <w:r>
+              <w:rPr>
+                <w:bCs/>
+              </w:rPr>
+              <w:t>0</w:t>
+            </w:r>
+            <w:r>
+              <w:rPr>
+                <w:bCs/>
+                <w:lang w:val="en-US"/>
+              </w:rPr>
+              <w:t>x</w:t>
+            </w:r>
+            <w:r>
+              <w:rPr>
+                <w:bCs/>
+              </w:rPr>
+              <w:t xml:space="preserve">4 </w:t>
+            </w:r>
+            <w:r>
+              <w:rPr>
+                <w:bCs/>
+              </w:rPr>
+              <w:t>в аккумулятор</w:t>
             </w:r>
             <w:r>
               <w:rPr>
                 <w:bCs/>
               </w:rPr>
               <w:br/>
-            </w:r>
-            <w:r>
-              <w:rPr>
-                <w:bCs/>
-              </w:rPr>
-              <w:t>Прямая относительная адресация</w:t>
+              <w:t>(кол-во элементов в массиве)</w:t>
             </w:r>
           </w:p>
         </w:tc>
@@ -2076,7 +2070,7 @@
                 <w:bCs/>
                 <w:lang w:val="en-US"/>
               </w:rPr>
-              <w:t>415</w:t>
+              <w:t>414</w:t>
             </w:r>
           </w:p>
         </w:tc>
@@ -2099,7 +2093,7 @@
                 <w:bCs/>
                 <w:lang w:val="en-US"/>
               </w:rPr>
-              <w:t>4EF5</w:t>
+              <w:t>EEF8</w:t>
             </w:r>
           </w:p>
         </w:tc>
@@ -2122,7 +2116,7 @@
                 <w:bCs/>
                 <w:lang w:val="en-US"/>
               </w:rPr>
-              <w:t>ADD ARR</w:t>
+              <w:t>ST N</w:t>
             </w:r>
           </w:p>
         </w:tc>
@@ -2143,20 +2137,25 @@
               <w:rPr>
                 <w:bCs/>
               </w:rPr>
-              <w:t xml:space="preserve">Сложение аккумулятора и </w:t>
-            </w:r>
-            <w:r>
-              <w:rPr>
-                <w:bCs/>
-                <w:lang w:val="en-US"/>
-              </w:rPr>
-              <w:t>ARR</w:t>
+              <w:t xml:space="preserve">Запись из аккумулятора в </w:t>
+            </w:r>
+            <w:r>
+              <w:rPr>
+                <w:bCs/>
+                <w:lang w:val="en-US"/>
+              </w:rPr>
+              <w:t>N</w:t>
             </w:r>
             <w:r>
               <w:rPr>
                 <w:bCs/>
               </w:rPr>
               <w:br/>
+            </w:r>
+            <w:r>
+              <w:rPr>
+                <w:bCs/>
+              </w:rPr>
               <w:t>Прямая относительная адресация</w:t>
             </w:r>
           </w:p>
@@ -2185,7 +2184,7 @@
                 <w:bCs/>
                 <w:lang w:val="en-US"/>
               </w:rPr>
-              <w:t>416</w:t>
+              <w:t>415</w:t>
             </w:r>
           </w:p>
         </w:tc>
@@ -2208,7 +2207,7 @@
                 <w:bCs/>
                 <w:lang w:val="en-US"/>
               </w:rPr>
-              <w:t>EEF5</w:t>
+              <w:t>4EF5</w:t>
             </w:r>
           </w:p>
         </w:tc>
@@ -2231,7 +2230,7 @@
                 <w:bCs/>
                 <w:lang w:val="en-US"/>
               </w:rPr>
-              <w:t>ST I</w:t>
+              <w:t>ADD ARR</w:t>
             </w:r>
           </w:p>
         </w:tc>
@@ -2252,25 +2251,20 @@
               <w:rPr>
                 <w:bCs/>
               </w:rPr>
-              <w:t xml:space="preserve">Запись из аккумулятора в </w:t>
-            </w:r>
-            <w:r>
-              <w:rPr>
-                <w:bCs/>
-                <w:lang w:val="en-US"/>
-              </w:rPr>
-              <w:t>I</w:t>
+              <w:t xml:space="preserve">Сложение аккумулятора и </w:t>
+            </w:r>
+            <w:r>
+              <w:rPr>
+                <w:bCs/>
+                <w:lang w:val="en-US"/>
+              </w:rPr>
+              <w:t>ARR</w:t>
             </w:r>
             <w:r>
               <w:rPr>
                 <w:bCs/>
               </w:rPr>
               <w:br/>
-            </w:r>
-            <w:r>
-              <w:rPr>
-                <w:bCs/>
-              </w:rPr>
               <w:t>Прямая относительная адресация</w:t>
             </w:r>
           </w:p>
@@ -2283,7 +2277,6 @@
         <w:tc>
           <w:tcPr>
             <w:tcW w:w="519" w:type="pct"/>
-            <w:shd w:val="clear" w:color="auto" w:fill="auto"/>
             <w:vAlign w:val="center"/>
           </w:tcPr>
           <w:p>
@@ -2300,14 +2293,13 @@
                 <w:bCs/>
                 <w:lang w:val="en-US"/>
               </w:rPr>
-              <w:t>417</w:t>
+              <w:t>416</w:t>
             </w:r>
           </w:p>
         </w:tc>
         <w:tc>
           <w:tcPr>
             <w:tcW w:w="606" w:type="pct"/>
-            <w:shd w:val="clear" w:color="auto" w:fill="auto"/>
             <w:vAlign w:val="center"/>
           </w:tcPr>
           <w:p>
@@ -2324,14 +2316,13 @@
                 <w:bCs/>
                 <w:lang w:val="en-US"/>
               </w:rPr>
-              <w:t>ABF4</w:t>
+              <w:t>EEF5</w:t>
             </w:r>
           </w:p>
         </w:tc>
         <w:tc>
           <w:tcPr>
             <w:tcW w:w="1550" w:type="pct"/>
-            <w:shd w:val="clear" w:color="auto" w:fill="auto"/>
             <w:vAlign w:val="center"/>
           </w:tcPr>
           <w:p>
@@ -2345,24 +2336,16 @@
             </w:pPr>
             <w:r>
               <w:rPr>
-                <w:b/>
-                <w:lang w:val="en-US"/>
-              </w:rPr>
-              <w:t>LI</w:t>
-            </w:r>
-            <w:r>
-              <w:rPr>
-                <w:bCs/>
-                <w:lang w:val="en-US"/>
-              </w:rPr>
-              <w:t>: LD –(I)</w:t>
+                <w:bCs/>
+                <w:lang w:val="en-US"/>
+              </w:rPr>
+              <w:t>ST I</w:t>
             </w:r>
           </w:p>
         </w:tc>
         <w:tc>
           <w:tcPr>
             <w:tcW w:w="2325" w:type="pct"/>
-            <w:shd w:val="clear" w:color="auto" w:fill="auto"/>
             <w:vAlign w:val="center"/>
           </w:tcPr>
           <w:p>
@@ -2377,14 +2360,26 @@
               <w:rPr>
                 <w:bCs/>
               </w:rPr>
-              <w:t>Загрузка ссылки на операнд в аккумулятор</w:t>
+              <w:t xml:space="preserve">Запись из аккумулятора в </w:t>
+            </w:r>
+            <w:r>
+              <w:rPr>
+                <w:bCs/>
+                <w:lang w:val="en-US"/>
+              </w:rPr>
+              <w:t>I</w:t>
             </w:r>
             <w:r>
               <w:rPr>
                 <w:bCs/>
               </w:rPr>
               <w:br/>
-              <w:t>Косвенная автодекрементная адресация</w:t>
+            </w:r>
+            <w:r>
+              <w:rPr>
+                <w:bCs/>
+              </w:rPr>
+              <w:t>Прямая относительная адресация</w:t>
             </w:r>
           </w:p>
         </w:tc>
@@ -2396,6 +2391,7 @@
         <w:tc>
           <w:tcPr>
             <w:tcW w:w="519" w:type="pct"/>
+            <w:shd w:val="clear" w:color="auto" w:fill="auto"/>
             <w:vAlign w:val="center"/>
           </w:tcPr>
           <w:p>
@@ -2412,13 +2408,14 @@
                 <w:bCs/>
                 <w:lang w:val="en-US"/>
               </w:rPr>
-              <w:t>418</w:t>
+              <w:t>417</w:t>
             </w:r>
           </w:p>
         </w:tc>
         <w:tc>
           <w:tcPr>
             <w:tcW w:w="606" w:type="pct"/>
+            <w:shd w:val="clear" w:color="auto" w:fill="auto"/>
             <w:vAlign w:val="center"/>
           </w:tcPr>
           <w:p>
@@ -2435,13 +2432,14 @@
                 <w:bCs/>
                 <w:lang w:val="en-US"/>
               </w:rPr>
-              <w:t>0480</w:t>
+              <w:t>ABF4</w:t>
             </w:r>
           </w:p>
         </w:tc>
         <w:tc>
           <w:tcPr>
             <w:tcW w:w="1550" w:type="pct"/>
+            <w:shd w:val="clear" w:color="auto" w:fill="auto"/>
             <w:vAlign w:val="center"/>
           </w:tcPr>
           <w:p>
@@ -2455,16 +2453,38 @@
             </w:pPr>
             <w:r>
               <w:rPr>
-                <w:bCs/>
-                <w:lang w:val="en-US"/>
-              </w:rPr>
-              <w:t>ROR</w:t>
+                <w:b/>
+                <w:lang w:val="en-US"/>
+              </w:rPr>
+              <w:t>LI</w:t>
+            </w:r>
+            <w:r>
+              <w:rPr>
+                <w:bCs/>
+                <w:lang w:val="en-US"/>
+              </w:rPr>
+              <w:t xml:space="preserve">: LD </w:t>
+            </w:r>
+            <w:r>
+              <w:rPr>
+                <w:bCs/>
+                <w:lang w:val="en-US"/>
+              </w:rPr>
+              <w:t>-</w:t>
+            </w:r>
+            <w:r>
+              <w:rPr>
+                <w:bCs/>
+                <w:lang w:val="en-US"/>
+              </w:rPr>
+              <w:t>(I)</w:t>
             </w:r>
           </w:p>
         </w:tc>
         <w:tc>
           <w:tcPr>
             <w:tcW w:w="2325" w:type="pct"/>
+            <w:shd w:val="clear" w:color="auto" w:fill="auto"/>
             <w:vAlign w:val="center"/>
           </w:tcPr>
           <w:p>
@@ -2479,7 +2499,14 @@
               <w:rPr>
                 <w:bCs/>
               </w:rPr>
-              <w:t>Циклический сдвиг аккумулятора вправо</w:t>
+              <w:t>Загрузка ссылки на операнд в аккумулятор</w:t>
+            </w:r>
+            <w:r>
+              <w:rPr>
+                <w:bCs/>
+              </w:rPr>
+              <w:br/>
+              <w:t>Косвенная автодекрементная адресация</w:t>
             </w:r>
           </w:p>
         </w:tc>
@@ -2507,7 +2534,7 @@
                 <w:bCs/>
                 <w:lang w:val="en-US"/>
               </w:rPr>
-              <w:t>419</w:t>
+              <w:t>418</w:t>
             </w:r>
           </w:p>
         </w:tc>
@@ -2530,7 +2557,7 @@
                 <w:bCs/>
                 <w:lang w:val="en-US"/>
               </w:rPr>
-              <w:t>F407</w:t>
+              <w:t>0480</w:t>
             </w:r>
           </w:p>
         </w:tc>
@@ -2553,7 +2580,7 @@
                 <w:bCs/>
                 <w:lang w:val="en-US"/>
               </w:rPr>
-              <w:t>BCS LS</w:t>
+              <w:t>ROR</w:t>
             </w:r>
           </w:p>
         </w:tc>
@@ -2574,33 +2601,14 @@
               <w:rPr>
                 <w:bCs/>
               </w:rPr>
-              <w:t xml:space="preserve">Переход в </w:t>
-            </w:r>
-            <w:r>
-              <w:rPr>
-                <w:bCs/>
-                <w:lang w:val="en-US"/>
-              </w:rPr>
-              <w:t>LS</w:t>
-            </w:r>
-            <w:r>
-              <w:rPr>
-                <w:bCs/>
-              </w:rPr>
-              <w:t>, если перенос (</w:t>
-            </w:r>
-            <w:r>
-              <w:rPr>
-                <w:bCs/>
-                <w:lang w:val="en-US"/>
-              </w:rPr>
-              <w:t>C</w:t>
-            </w:r>
-            <w:r>
-              <w:rPr>
-                <w:bCs/>
-              </w:rPr>
-              <w:t xml:space="preserve"> == 1)</w:t>
+              <w:t>Циклический сдвиг аккумулятора вправо</w:t>
+            </w:r>
+            <w:r>
+              <w:rPr>
+                <w:bCs/>
+              </w:rPr>
+              <w:br/>
+              <w:t>(деление аккумулятора на 2)</w:t>
             </w:r>
           </w:p>
         </w:tc>
@@ -2628,7 +2636,7 @@
                 <w:bCs/>
                 <w:lang w:val="en-US"/>
               </w:rPr>
-              <w:t>41A</w:t>
+              <w:t>419</w:t>
             </w:r>
           </w:p>
         </w:tc>
@@ -2651,7 +2659,7 @@
                 <w:bCs/>
                 <w:lang w:val="en-US"/>
               </w:rPr>
-              <w:t>0480</w:t>
+              <w:t>F407</w:t>
             </w:r>
           </w:p>
         </w:tc>
@@ -2674,7 +2682,7 @@
                 <w:bCs/>
                 <w:lang w:val="en-US"/>
               </w:rPr>
-              <w:t>ROR</w:t>
+              <w:t>BCS LS</w:t>
             </w:r>
           </w:p>
         </w:tc>
@@ -2685,19 +2693,50 @@
           </w:tcPr>
           <w:p>
             <w:pPr>
-              <w:keepNext/>
-              <w:ind w:firstLine="0"/>
-              <w:jc w:val="center"/>
-              <w:rPr>
-                <w:bCs/>
-                <w:lang w:val="en-US"/>
-              </w:rPr>
-            </w:pPr>
-            <w:r>
-              <w:rPr>
-                <w:bCs/>
-              </w:rPr>
-              <w:t>Циклический сдвиг аккумулятора вправо</w:t>
+              <w:ind w:firstLine="0"/>
+              <w:jc w:val="center"/>
+              <w:rPr>
+                <w:bCs/>
+              </w:rPr>
+            </w:pPr>
+            <w:r>
+              <w:rPr>
+                <w:bCs/>
+              </w:rPr>
+              <w:t xml:space="preserve">Переход в </w:t>
+            </w:r>
+            <w:r>
+              <w:rPr>
+                <w:bCs/>
+                <w:lang w:val="en-US"/>
+              </w:rPr>
+              <w:t>LS</w:t>
+            </w:r>
+            <w:r>
+              <w:rPr>
+                <w:bCs/>
+              </w:rPr>
+              <w:t>, если перенос (</w:t>
+            </w:r>
+            <w:r>
+              <w:rPr>
+                <w:bCs/>
+                <w:lang w:val="en-US"/>
+              </w:rPr>
+              <w:t>C</w:t>
+            </w:r>
+            <w:r>
+              <w:rPr>
+                <w:bCs/>
+              </w:rPr>
+              <w:t xml:space="preserve"> == 1)</w:t>
+            </w:r>
+            <w:r>
+              <w:rPr>
+                <w:bCs/>
+              </w:rPr>
+              <w:br/>
+              <w:t>(если число не делится на 2, то переход)</w:t>
             </w:r>
           </w:p>
         </w:tc>
@@ -2725,7 +2764,7 @@
                 <w:bCs/>
                 <w:lang w:val="en-US"/>
               </w:rPr>
-              <w:t>41B</w:t>
+              <w:t>41A</w:t>
             </w:r>
           </w:p>
         </w:tc>
@@ -2748,7 +2787,7 @@
                 <w:bCs/>
                 <w:lang w:val="en-US"/>
               </w:rPr>
-              <w:t>F405</w:t>
+              <w:t>0480</w:t>
             </w:r>
           </w:p>
         </w:tc>
@@ -2771,7 +2810,7 @@
                 <w:bCs/>
                 <w:lang w:val="en-US"/>
               </w:rPr>
-              <w:t>BCS LS</w:t>
+              <w:t>ROR</w:t>
             </w:r>
           </w:p>
         </w:tc>
@@ -2793,33 +2832,14 @@
               <w:rPr>
                 <w:bCs/>
               </w:rPr>
-              <w:t xml:space="preserve">Переход в </w:t>
-            </w:r>
-            <w:r>
-              <w:rPr>
-                <w:bCs/>
-                <w:lang w:val="en-US"/>
-              </w:rPr>
-              <w:t>LS</w:t>
-            </w:r>
-            <w:r>
-              <w:rPr>
-                <w:bCs/>
-              </w:rPr>
-              <w:t>, если перенос (</w:t>
-            </w:r>
-            <w:r>
-              <w:rPr>
-                <w:bCs/>
-                <w:lang w:val="en-US"/>
-              </w:rPr>
-              <w:t>C</w:t>
-            </w:r>
-            <w:r>
-              <w:rPr>
-                <w:bCs/>
-              </w:rPr>
-              <w:t xml:space="preserve"> == 1)</w:t>
+              <w:t>Циклический сдвиг аккумулятора вправо</w:t>
+            </w:r>
+            <w:r>
+              <w:rPr>
+                <w:bCs/>
+              </w:rPr>
+              <w:br/>
+              <w:t>(деление аккумулятора на 2)</w:t>
             </w:r>
           </w:p>
         </w:tc>
@@ -2847,7 +2867,7 @@
                 <w:bCs/>
                 <w:lang w:val="en-US"/>
               </w:rPr>
-              <w:t>41C</w:t>
+              <w:t>41B</w:t>
             </w:r>
           </w:p>
         </w:tc>
@@ -2870,7 +2890,7 @@
                 <w:bCs/>
                 <w:lang w:val="en-US"/>
               </w:rPr>
-              <w:t>0400</w:t>
+              <w:t>F405</w:t>
             </w:r>
           </w:p>
         </w:tc>
@@ -2893,7 +2913,7 @@
                 <w:bCs/>
                 <w:lang w:val="en-US"/>
               </w:rPr>
-              <w:t>ROL</w:t>
+              <w:t>BCS LS</w:t>
             </w:r>
           </w:p>
         </w:tc>
@@ -2915,7 +2935,40 @@
               <w:rPr>
                 <w:bCs/>
               </w:rPr>
-              <w:t>Циклический сдвиг аккумулятора влево</w:t>
+              <w:t xml:space="preserve">Переход в </w:t>
+            </w:r>
+            <w:r>
+              <w:rPr>
+                <w:bCs/>
+                <w:lang w:val="en-US"/>
+              </w:rPr>
+              <w:t>LS</w:t>
+            </w:r>
+            <w:r>
+              <w:rPr>
+                <w:bCs/>
+              </w:rPr>
+              <w:t>, если перенос (</w:t>
+            </w:r>
+            <w:r>
+              <w:rPr>
+                <w:bCs/>
+                <w:lang w:val="en-US"/>
+              </w:rPr>
+              <w:t>C</w:t>
+            </w:r>
+            <w:r>
+              <w:rPr>
+                <w:bCs/>
+              </w:rPr>
+              <w:t xml:space="preserve"> == 1)</w:t>
+            </w:r>
+            <w:r>
+              <w:rPr>
+                <w:bCs/>
+              </w:rPr>
+              <w:br/>
+              <w:t>(если число не делится на 4, то переход)</w:t>
             </w:r>
           </w:p>
         </w:tc>
@@ -2943,7 +2996,8 @@
                 <w:bCs/>
                 <w:lang w:val="en-US"/>
               </w:rPr>
-              <w:t>41D</w:t>
+              <w:lastRenderedPageBreak/>
+              <w:t>41C</w:t>
             </w:r>
           </w:p>
         </w:tc>
@@ -3012,6 +3066,13 @@
                 <w:bCs/>
               </w:rPr>
               <w:t>Циклический сдвиг аккумулятора влево</w:t>
+            </w:r>
+            <w:r>
+              <w:rPr>
+                <w:bCs/>
+              </w:rPr>
+              <w:br/>
+              <w:t>(умножение на 2)</w:t>
             </w:r>
           </w:p>
         </w:tc>
@@ -3039,7 +3100,7 @@
                 <w:bCs/>
                 <w:lang w:val="en-US"/>
               </w:rPr>
-              <w:t>41E</w:t>
+              <w:t>41D</w:t>
             </w:r>
           </w:p>
         </w:tc>
@@ -3062,7 +3123,7 @@
                 <w:bCs/>
                 <w:lang w:val="en-US"/>
               </w:rPr>
-              <w:t>7EEF</w:t>
+              <w:t>0400</w:t>
             </w:r>
           </w:p>
         </w:tc>
@@ -3085,7 +3146,7 @@
                 <w:bCs/>
                 <w:lang w:val="en-US"/>
               </w:rPr>
-              <w:t>CMP RES</w:t>
+              <w:t>ROL</w:t>
             </w:r>
           </w:p>
         </w:tc>
@@ -3107,51 +3168,14 @@
               <w:rPr>
                 <w:bCs/>
               </w:rPr>
-              <w:t xml:space="preserve">Установка флагов по результату </w:t>
-            </w:r>
-            <w:r>
-              <w:rPr>
-                <w:bCs/>
-                <w:lang w:val="en-US"/>
-              </w:rPr>
-              <w:t>AC</w:t>
-            </w:r>
-            <w:r>
-              <w:rPr>
-                <w:bCs/>
-              </w:rPr>
-              <w:t xml:space="preserve"> </w:t>
-            </w:r>
-            <w:r>
-              <w:rPr>
-                <w:bCs/>
-              </w:rPr>
-              <w:t>–</w:t>
-            </w:r>
-            <w:r>
-              <w:rPr>
-                <w:bCs/>
-              </w:rPr>
-              <w:t xml:space="preserve"> </w:t>
-            </w:r>
-            <w:r>
-              <w:rPr>
-                <w:bCs/>
-                <w:lang w:val="en-US"/>
-              </w:rPr>
-              <w:t>RES</w:t>
+              <w:t>Циклический сдвиг аккумулятора влево</w:t>
             </w:r>
             <w:r>
               <w:rPr>
                 <w:bCs/>
               </w:rPr>
               <w:br/>
-            </w:r>
-            <w:r>
-              <w:rPr>
-                <w:bCs/>
-              </w:rPr>
-              <w:t>Прямая относительная адресация</w:t>
+              <w:t>(умножение на 2, исходное число)</w:t>
             </w:r>
           </w:p>
         </w:tc>
@@ -3179,7 +3203,7 @@
                 <w:bCs/>
                 <w:lang w:val="en-US"/>
               </w:rPr>
-              <w:t>41F</w:t>
+              <w:t>41E</w:t>
             </w:r>
           </w:p>
         </w:tc>
@@ -3202,7 +3226,7 @@
                 <w:bCs/>
                 <w:lang w:val="en-US"/>
               </w:rPr>
-              <w:t>F901</w:t>
+              <w:t>7EEF</w:t>
             </w:r>
           </w:p>
         </w:tc>
@@ -3225,7 +3249,7 @@
                 <w:bCs/>
                 <w:lang w:val="en-US"/>
               </w:rPr>
-              <w:t>BGE LS</w:t>
+              <w:t>CMP RES</w:t>
             </w:r>
           </w:p>
         </w:tc>
@@ -3241,33 +3265,57 @@
               <w:jc w:val="center"/>
               <w:rPr>
                 <w:bCs/>
-                <w:lang w:val="en-US"/>
-              </w:rPr>
-            </w:pPr>
-            <w:r>
-              <w:rPr>
-                <w:bCs/>
-              </w:rPr>
-              <w:t xml:space="preserve">Переход в </w:t>
-            </w:r>
-            <w:r>
-              <w:rPr>
-                <w:bCs/>
-                <w:lang w:val="en-US"/>
-              </w:rPr>
-              <w:t>LS</w:t>
-            </w:r>
-            <w:r>
-              <w:rPr>
-                <w:bCs/>
-              </w:rPr>
-              <w:t xml:space="preserve">, </w:t>
-            </w:r>
-            <w:r>
-              <w:rPr>
-                <w:bCs/>
-              </w:rPr>
-              <w:t>если больше или равно</w:t>
+              </w:rPr>
+            </w:pPr>
+            <w:r>
+              <w:rPr>
+                <w:bCs/>
+              </w:rPr>
+              <w:t xml:space="preserve">Установка флагов по результату </w:t>
+            </w:r>
+            <w:r>
+              <w:rPr>
+                <w:bCs/>
+                <w:lang w:val="en-US"/>
+              </w:rPr>
+              <w:t>AC</w:t>
+            </w:r>
+            <w:r>
+              <w:rPr>
+                <w:bCs/>
+              </w:rPr>
+              <w:t xml:space="preserve"> </w:t>
+            </w:r>
+            <w:r>
+              <w:rPr>
+                <w:bCs/>
+              </w:rPr>
+              <w:t>–</w:t>
+            </w:r>
+            <w:r>
+              <w:rPr>
+                <w:bCs/>
+              </w:rPr>
+              <w:t xml:space="preserve"> </w:t>
+            </w:r>
+            <w:r>
+              <w:rPr>
+                <w:bCs/>
+                <w:lang w:val="en-US"/>
+              </w:rPr>
+              <w:t>RES</w:t>
+            </w:r>
+            <w:r>
+              <w:rPr>
+                <w:bCs/>
+              </w:rPr>
+              <w:br/>
+            </w:r>
+            <w:r>
+              <w:rPr>
+                <w:bCs/>
+              </w:rPr>
+              <w:t>Прямая относительная адресация</w:t>
             </w:r>
           </w:p>
         </w:tc>
@@ -3295,7 +3343,7 @@
                 <w:bCs/>
                 <w:lang w:val="en-US"/>
               </w:rPr>
-              <w:t>420</w:t>
+              <w:t>41F</w:t>
             </w:r>
           </w:p>
         </w:tc>
@@ -3318,7 +3366,7 @@
                 <w:bCs/>
                 <w:lang w:val="en-US"/>
               </w:rPr>
-              <w:t>EEED</w:t>
+              <w:t>F901</w:t>
             </w:r>
           </w:p>
         </w:tc>
@@ -3341,7 +3389,7 @@
                 <w:bCs/>
                 <w:lang w:val="en-US"/>
               </w:rPr>
-              <w:t>ST RES</w:t>
+              <w:t>BGE LS</w:t>
             </w:r>
           </w:p>
         </w:tc>
@@ -3357,33 +3405,39 @@
               <w:jc w:val="center"/>
               <w:rPr>
                 <w:bCs/>
-                <w:lang w:val="en-US"/>
-              </w:rPr>
-            </w:pPr>
-            <w:r>
-              <w:rPr>
-                <w:bCs/>
-              </w:rPr>
-              <w:t xml:space="preserve">Запись из аккумулятора в </w:t>
-            </w:r>
-            <w:r>
-              <w:rPr>
-                <w:bCs/>
-                <w:lang w:val="en-US"/>
-              </w:rPr>
-              <w:t>RES</w:t>
+              </w:rPr>
+            </w:pPr>
+            <w:r>
+              <w:rPr>
+                <w:bCs/>
+              </w:rPr>
+              <w:t xml:space="preserve">Переход в </w:t>
+            </w:r>
+            <w:r>
+              <w:rPr>
+                <w:bCs/>
+                <w:lang w:val="en-US"/>
+              </w:rPr>
+              <w:t>LS</w:t>
+            </w:r>
+            <w:r>
+              <w:rPr>
+                <w:bCs/>
+              </w:rPr>
+              <w:t xml:space="preserve">, </w:t>
+            </w:r>
+            <w:r>
+              <w:rPr>
+                <w:bCs/>
+              </w:rPr>
+              <w:t>если больше или равно</w:t>
             </w:r>
             <w:r>
               <w:rPr>
                 <w:bCs/>
               </w:rPr>
               <w:br/>
-            </w:r>
-            <w:r>
-              <w:rPr>
-                <w:bCs/>
-              </w:rPr>
-              <w:t>Прямая относительная адресация</w:t>
+              <w:t>(если число больше текущего, то переход)</w:t>
             </w:r>
           </w:p>
         </w:tc>
@@ -3411,8 +3465,7 @@
                 <w:bCs/>
                 <w:lang w:val="en-US"/>
               </w:rPr>
-              <w:lastRenderedPageBreak/>
-              <w:t>421</w:t>
+              <w:t>420</w:t>
             </w:r>
           </w:p>
         </w:tc>
@@ -3435,7 +3488,7 @@
                 <w:bCs/>
                 <w:lang w:val="en-US"/>
               </w:rPr>
-              <w:t>840D</w:t>
+              <w:t>EEED</w:t>
             </w:r>
           </w:p>
         </w:tc>
@@ -3455,17 +3508,10 @@
             </w:pPr>
             <w:r>
               <w:rPr>
-                <w:b/>
-                <w:lang w:val="en-US"/>
-              </w:rPr>
-              <w:t>LS</w:t>
-            </w:r>
-            <w:r>
-              <w:rPr>
-                <w:bCs/>
-                <w:lang w:val="en-US"/>
-              </w:rPr>
-              <w:t>: LOOP $N</w:t>
+                <w:bCs/>
+                <w:lang w:val="en-US"/>
+              </w:rPr>
+              <w:t>ST RES</w:t>
             </w:r>
           </w:p>
         </w:tc>
@@ -3486,85 +3532,15 @@
             <w:r>
               <w:rPr>
                 <w:bCs/>
-                <w:lang w:val="en-US"/>
-              </w:rPr>
-              <w:t>N</w:t>
-            </w:r>
-            <w:r>
-              <w:rPr>
-                <w:bCs/>
-              </w:rPr>
-              <w:t xml:space="preserve">-1 → </w:t>
-            </w:r>
-            <w:r>
-              <w:rPr>
-                <w:bCs/>
-                <w:lang w:val="en-US"/>
-              </w:rPr>
-              <w:t>N</w:t>
-            </w:r>
-            <w:r>
-              <w:rPr>
-                <w:bCs/>
-              </w:rPr>
-              <w:t xml:space="preserve">; </w:t>
-            </w:r>
-            <w:r>
-              <w:rPr>
-                <w:bCs/>
-              </w:rPr>
-              <w:t>Если</w:t>
-            </w:r>
-            <w:r>
-              <w:rPr>
-                <w:bCs/>
-              </w:rPr>
-              <w:t xml:space="preserve"> </w:t>
-            </w:r>
-            <w:r>
-              <w:rPr>
-                <w:bCs/>
-                <w:lang w:val="en-US"/>
-              </w:rPr>
-              <w:t>N</w:t>
-            </w:r>
-            <w:r>
-              <w:rPr>
-                <w:bCs/>
-              </w:rPr>
-              <w:t xml:space="preserve"> ≤ 0, </w:t>
-            </w:r>
-            <w:r>
-              <w:rPr>
-                <w:bCs/>
-              </w:rPr>
-              <w:t>то</w:t>
-            </w:r>
-            <w:r>
-              <w:rPr>
-                <w:bCs/>
-              </w:rPr>
-              <w:t xml:space="preserve"> </w:t>
-            </w:r>
-            <w:r>
-              <w:rPr>
-                <w:bCs/>
-                <w:lang w:val="en-US"/>
-              </w:rPr>
-              <w:t>IP</w:t>
-            </w:r>
-            <w:r>
-              <w:rPr>
-                <w:bCs/>
-              </w:rPr>
-              <w:t xml:space="preserve"> + 1 → </w:t>
-            </w:r>
-            <w:r>
-              <w:rPr>
-                <w:bCs/>
-                <w:lang w:val="en-US"/>
-              </w:rPr>
-              <w:t>IP</w:t>
+              </w:rPr>
+              <w:t xml:space="preserve">Запись из аккумулятора в </w:t>
+            </w:r>
+            <w:r>
+              <w:rPr>
+                <w:bCs/>
+                <w:lang w:val="en-US"/>
+              </w:rPr>
+              <w:t>RES</w:t>
             </w:r>
             <w:r>
               <w:rPr>
@@ -3576,19 +3552,7 @@
               <w:rPr>
                 <w:bCs/>
               </w:rPr>
-              <w:t>Прямая</w:t>
-            </w:r>
-            <w:r>
-              <w:rPr>
-                <w:bCs/>
-              </w:rPr>
-              <w:t xml:space="preserve"> </w:t>
-            </w:r>
-            <w:r>
-              <w:rPr>
-                <w:bCs/>
-              </w:rPr>
-              <w:t>абсолютная адресация</w:t>
+              <w:t>Прямая относительная адресация</w:t>
             </w:r>
           </w:p>
         </w:tc>
@@ -3616,7 +3580,7 @@
                 <w:bCs/>
                 <w:lang w:val="en-US"/>
               </w:rPr>
-              <w:t>422</w:t>
+              <w:t>421</w:t>
             </w:r>
           </w:p>
         </w:tc>
@@ -3639,7 +3603,7 @@
                 <w:bCs/>
                 <w:lang w:val="en-US"/>
               </w:rPr>
-              <w:t>CEF4</w:t>
+              <w:t>840D</w:t>
             </w:r>
           </w:p>
         </w:tc>
@@ -3659,10 +3623,17 @@
             </w:pPr>
             <w:r>
               <w:rPr>
-                <w:bCs/>
-                <w:lang w:val="en-US"/>
-              </w:rPr>
-              <w:t>JUMP LI</w:t>
+                <w:b/>
+                <w:lang w:val="en-US"/>
+              </w:rPr>
+              <w:t>LS</w:t>
+            </w:r>
+            <w:r>
+              <w:rPr>
+                <w:bCs/>
+                <w:lang w:val="en-US"/>
+              </w:rPr>
+              <w:t>: LOOP $N</w:t>
             </w:r>
           </w:p>
         </w:tc>
@@ -3683,15 +3654,85 @@
             <w:r>
               <w:rPr>
                 <w:bCs/>
-              </w:rPr>
-              <w:t xml:space="preserve">Безусловный переход в </w:t>
-            </w:r>
-            <w:r>
-              <w:rPr>
-                <w:bCs/>
-                <w:lang w:val="en-US"/>
-              </w:rPr>
-              <w:t>LI</w:t>
+                <w:lang w:val="en-US"/>
+              </w:rPr>
+              <w:t>N</w:t>
+            </w:r>
+            <w:r>
+              <w:rPr>
+                <w:bCs/>
+              </w:rPr>
+              <w:t xml:space="preserve">-1 → </w:t>
+            </w:r>
+            <w:r>
+              <w:rPr>
+                <w:bCs/>
+                <w:lang w:val="en-US"/>
+              </w:rPr>
+              <w:t>N</w:t>
+            </w:r>
+            <w:r>
+              <w:rPr>
+                <w:bCs/>
+              </w:rPr>
+              <w:t xml:space="preserve">; </w:t>
+            </w:r>
+            <w:r>
+              <w:rPr>
+                <w:bCs/>
+              </w:rPr>
+              <w:t>Если</w:t>
+            </w:r>
+            <w:r>
+              <w:rPr>
+                <w:bCs/>
+              </w:rPr>
+              <w:t xml:space="preserve"> </w:t>
+            </w:r>
+            <w:r>
+              <w:rPr>
+                <w:bCs/>
+                <w:lang w:val="en-US"/>
+              </w:rPr>
+              <w:t>N</w:t>
+            </w:r>
+            <w:r>
+              <w:rPr>
+                <w:bCs/>
+              </w:rPr>
+              <w:t xml:space="preserve"> ≤ 0, </w:t>
+            </w:r>
+            <w:r>
+              <w:rPr>
+                <w:bCs/>
+              </w:rPr>
+              <w:t>то</w:t>
+            </w:r>
+            <w:r>
+              <w:rPr>
+                <w:bCs/>
+              </w:rPr>
+              <w:t xml:space="preserve"> </w:t>
+            </w:r>
+            <w:r>
+              <w:rPr>
+                <w:bCs/>
+                <w:lang w:val="en-US"/>
+              </w:rPr>
+              <w:t>IP</w:t>
+            </w:r>
+            <w:r>
+              <w:rPr>
+                <w:bCs/>
+              </w:rPr>
+              <w:t xml:space="preserve"> + 1 → </w:t>
+            </w:r>
+            <w:r>
+              <w:rPr>
+                <w:bCs/>
+                <w:lang w:val="en-US"/>
+              </w:rPr>
+              <w:t>IP</w:t>
             </w:r>
             <w:r>
               <w:rPr>
@@ -3703,7 +3744,26 @@
               <w:rPr>
                 <w:bCs/>
               </w:rPr>
-              <w:t>Прямая относительная адресация</w:t>
+              <w:t>Прямая</w:t>
+            </w:r>
+            <w:r>
+              <w:rPr>
+                <w:bCs/>
+              </w:rPr>
+              <w:t xml:space="preserve"> </w:t>
+            </w:r>
+            <w:r>
+              <w:rPr>
+                <w:bCs/>
+              </w:rPr>
+              <w:t>абсолютная адресация</w:t>
+            </w:r>
+            <w:r>
+              <w:rPr>
+                <w:bCs/>
+              </w:rPr>
+              <w:br/>
+              <w:t>(берем следующий элемент массива)</w:t>
             </w:r>
           </w:p>
         </w:tc>
@@ -3715,7 +3775,6 @@
         <w:tc>
           <w:tcPr>
             <w:tcW w:w="519" w:type="pct"/>
-            <w:shd w:val="clear" w:color="auto" w:fill="E5B8B7" w:themeFill="accent2" w:themeFillTint="66"/>
             <w:vAlign w:val="center"/>
           </w:tcPr>
           <w:p>
@@ -3732,14 +3791,13 @@
                 <w:bCs/>
                 <w:lang w:val="en-US"/>
               </w:rPr>
-              <w:t>423</w:t>
+              <w:t>422</w:t>
             </w:r>
           </w:p>
         </w:tc>
         <w:tc>
           <w:tcPr>
             <w:tcW w:w="606" w:type="pct"/>
-            <w:shd w:val="clear" w:color="auto" w:fill="E5B8B7" w:themeFill="accent2" w:themeFillTint="66"/>
             <w:vAlign w:val="center"/>
           </w:tcPr>
           <w:p>
@@ -3756,14 +3814,13 @@
                 <w:bCs/>
                 <w:lang w:val="en-US"/>
               </w:rPr>
-              <w:t>0100</w:t>
+              <w:t>CEF4</w:t>
             </w:r>
           </w:p>
         </w:tc>
         <w:tc>
           <w:tcPr>
             <w:tcW w:w="1550" w:type="pct"/>
-            <w:shd w:val="clear" w:color="auto" w:fill="E5B8B7" w:themeFill="accent2" w:themeFillTint="66"/>
             <w:vAlign w:val="center"/>
           </w:tcPr>
           <w:p>
@@ -3780,14 +3837,13 @@
                 <w:bCs/>
                 <w:lang w:val="en-US"/>
               </w:rPr>
-              <w:t>HLT</w:t>
+              <w:t>JUMP LI</w:t>
             </w:r>
           </w:p>
         </w:tc>
         <w:tc>
           <w:tcPr>
             <w:tcW w:w="2325" w:type="pct"/>
-            <w:shd w:val="clear" w:color="auto" w:fill="E5B8B7" w:themeFill="accent2" w:themeFillTint="66"/>
             <w:vAlign w:val="center"/>
           </w:tcPr>
           <w:p>
@@ -3803,7 +3859,26 @@
               <w:rPr>
                 <w:bCs/>
               </w:rPr>
-              <w:t>Остановка</w:t>
+              <w:t xml:space="preserve">Безусловный переход в </w:t>
+            </w:r>
+            <w:r>
+              <w:rPr>
+                <w:bCs/>
+                <w:lang w:val="en-US"/>
+              </w:rPr>
+              <w:t>LI</w:t>
+            </w:r>
+            <w:r>
+              <w:rPr>
+                <w:bCs/>
+              </w:rPr>
+              <w:br/>
+            </w:r>
+            <w:r>
+              <w:rPr>
+                <w:bCs/>
+              </w:rPr>
+              <w:t>Прямая относительная адресация</w:t>
             </w:r>
           </w:p>
         </w:tc>
@@ -3815,6 +3890,7 @@
         <w:tc>
           <w:tcPr>
             <w:tcW w:w="519" w:type="pct"/>
+            <w:shd w:val="clear" w:color="auto" w:fill="E5B8B7" w:themeFill="accent2" w:themeFillTint="66"/>
             <w:vAlign w:val="center"/>
           </w:tcPr>
           <w:p>
@@ -3831,13 +3907,14 @@
                 <w:bCs/>
                 <w:lang w:val="en-US"/>
               </w:rPr>
-              <w:t>424</w:t>
+              <w:t>423</w:t>
             </w:r>
           </w:p>
         </w:tc>
         <w:tc>
           <w:tcPr>
             <w:tcW w:w="606" w:type="pct"/>
+            <w:shd w:val="clear" w:color="auto" w:fill="E5B8B7" w:themeFill="accent2" w:themeFillTint="66"/>
             <w:vAlign w:val="center"/>
           </w:tcPr>
           <w:p>
@@ -3854,13 +3931,14 @@
                 <w:bCs/>
                 <w:lang w:val="en-US"/>
               </w:rPr>
-              <w:t>0B00</w:t>
+              <w:t>0100</w:t>
             </w:r>
           </w:p>
         </w:tc>
         <w:tc>
           <w:tcPr>
             <w:tcW w:w="1550" w:type="pct"/>
+            <w:shd w:val="clear" w:color="auto" w:fill="E5B8B7" w:themeFill="accent2" w:themeFillTint="66"/>
             <w:vAlign w:val="center"/>
           </w:tcPr>
           <w:p>
@@ -3877,13 +3955,14 @@
                 <w:bCs/>
                 <w:lang w:val="en-US"/>
               </w:rPr>
-              <w:t>A_1: WORD 0xB000</w:t>
+              <w:t>HLT</w:t>
             </w:r>
           </w:p>
         </w:tc>
         <w:tc>
           <w:tcPr>
             <w:tcW w:w="2325" w:type="pct"/>
+            <w:shd w:val="clear" w:color="auto" w:fill="E5B8B7" w:themeFill="accent2" w:themeFillTint="66"/>
             <w:vAlign w:val="center"/>
           </w:tcPr>
           <w:p>
@@ -3899,7 +3978,7 @@
               <w:rPr>
                 <w:bCs/>
               </w:rPr>
-              <w:t>Первый элемент массива</w:t>
+              <w:t>Остановка</w:t>
             </w:r>
           </w:p>
         </w:tc>
@@ -3927,7 +4006,7 @@
                 <w:bCs/>
                 <w:lang w:val="en-US"/>
               </w:rPr>
-              <w:t>425</w:t>
+              <w:t>424</w:t>
             </w:r>
           </w:p>
         </w:tc>
@@ -3950,7 +4029,7 @@
                 <w:bCs/>
                 <w:lang w:val="en-US"/>
               </w:rPr>
-              <w:t>0000</w:t>
+              <w:t>0B00</w:t>
             </w:r>
           </w:p>
         </w:tc>
@@ -3970,10 +4049,17 @@
             </w:pPr>
             <w:r>
               <w:rPr>
-                <w:bCs/>
-                <w:lang w:val="en-US"/>
-              </w:rPr>
-              <w:t>A_2: WORD 0x0</w:t>
+                <w:b/>
+                <w:lang w:val="en-US"/>
+              </w:rPr>
+              <w:t>A_1</w:t>
+            </w:r>
+            <w:r>
+              <w:rPr>
+                <w:bCs/>
+                <w:lang w:val="en-US"/>
+              </w:rPr>
+              <w:t>: WORD 0xB00</w:t>
             </w:r>
           </w:p>
         </w:tc>
@@ -3995,7 +4081,7 @@
               <w:rPr>
                 <w:bCs/>
               </w:rPr>
-              <w:t>Второй элемент массива</w:t>
+              <w:t>Первый элемент массива</w:t>
             </w:r>
           </w:p>
         </w:tc>
@@ -4023,7 +4109,7 @@
                 <w:bCs/>
                 <w:lang w:val="en-US"/>
               </w:rPr>
-              <w:t>426</w:t>
+              <w:t>425</w:t>
             </w:r>
           </w:p>
         </w:tc>
@@ -4046,7 +4132,7 @@
                 <w:bCs/>
                 <w:lang w:val="en-US"/>
               </w:rPr>
-              <w:t>CE01</w:t>
+              <w:t>0000</w:t>
             </w:r>
           </w:p>
         </w:tc>
@@ -4066,10 +4152,17 @@
             </w:pPr>
             <w:r>
               <w:rPr>
-                <w:bCs/>
-                <w:lang w:val="en-US"/>
-              </w:rPr>
-              <w:t>A_3: WORD 0xCE01</w:t>
+                <w:b/>
+                <w:lang w:val="en-US"/>
+              </w:rPr>
+              <w:t>A_2</w:t>
+            </w:r>
+            <w:r>
+              <w:rPr>
+                <w:bCs/>
+                <w:lang w:val="en-US"/>
+              </w:rPr>
+              <w:t>: WORD 0x0</w:t>
             </w:r>
           </w:p>
         </w:tc>
@@ -4091,7 +4184,7 @@
               <w:rPr>
                 <w:bCs/>
               </w:rPr>
-              <w:t>Третий элемент массива</w:t>
+              <w:t>Второй элемент массива</w:t>
             </w:r>
           </w:p>
         </w:tc>
@@ -4119,7 +4212,7 @@
                 <w:bCs/>
                 <w:lang w:val="en-US"/>
               </w:rPr>
-              <w:t>427</w:t>
+              <w:t>426</w:t>
             </w:r>
           </w:p>
         </w:tc>
@@ -4142,7 +4235,7 @@
                 <w:bCs/>
                 <w:lang w:val="en-US"/>
               </w:rPr>
-              <w:t>0802</w:t>
+              <w:t>CE01</w:t>
             </w:r>
           </w:p>
         </w:tc>
@@ -4162,10 +4255,120 @@
             </w:pPr>
             <w:r>
               <w:rPr>
-                <w:bCs/>
-                <w:lang w:val="en-US"/>
-              </w:rPr>
-              <w:t>A_4: WORD 0x0802</w:t>
+                <w:b/>
+                <w:lang w:val="en-US"/>
+              </w:rPr>
+              <w:t>A_3</w:t>
+            </w:r>
+            <w:r>
+              <w:rPr>
+                <w:bCs/>
+                <w:lang w:val="en-US"/>
+              </w:rPr>
+              <w:t>: WORD 0xCE01</w:t>
+            </w:r>
+          </w:p>
+        </w:tc>
+        <w:tc>
+          <w:tcPr>
+            <w:tcW w:w="2325" w:type="pct"/>
+            <w:vAlign w:val="center"/>
+          </w:tcPr>
+          <w:p>
+            <w:pPr>
+              <w:keepNext/>
+              <w:ind w:firstLine="0"/>
+              <w:jc w:val="center"/>
+              <w:rPr>
+                <w:bCs/>
+              </w:rPr>
+            </w:pPr>
+            <w:r>
+              <w:rPr>
+                <w:bCs/>
+              </w:rPr>
+              <w:t>Третий элемент массива</w:t>
+            </w:r>
+          </w:p>
+        </w:tc>
+      </w:tr>
+      <w:tr>
+        <w:trPr>
+          <w:jc w:val="center"/>
+        </w:trPr>
+        <w:tc>
+          <w:tcPr>
+            <w:tcW w:w="519" w:type="pct"/>
+            <w:vAlign w:val="center"/>
+          </w:tcPr>
+          <w:p>
+            <w:pPr>
+              <w:ind w:firstLine="0"/>
+              <w:jc w:val="center"/>
+              <w:rPr>
+                <w:bCs/>
+                <w:lang w:val="en-US"/>
+              </w:rPr>
+            </w:pPr>
+            <w:r>
+              <w:rPr>
+                <w:bCs/>
+                <w:lang w:val="en-US"/>
+              </w:rPr>
+              <w:t>427</w:t>
+            </w:r>
+          </w:p>
+        </w:tc>
+        <w:tc>
+          <w:tcPr>
+            <w:tcW w:w="606" w:type="pct"/>
+            <w:vAlign w:val="center"/>
+          </w:tcPr>
+          <w:p>
+            <w:pPr>
+              <w:ind w:firstLine="0"/>
+              <w:jc w:val="center"/>
+              <w:rPr>
+                <w:bCs/>
+                <w:lang w:val="en-US"/>
+              </w:rPr>
+            </w:pPr>
+            <w:r>
+              <w:rPr>
+                <w:bCs/>
+                <w:lang w:val="en-US"/>
+              </w:rPr>
+              <w:t>0802</w:t>
+            </w:r>
+          </w:p>
+        </w:tc>
+        <w:tc>
+          <w:tcPr>
+            <w:tcW w:w="1550" w:type="pct"/>
+            <w:vAlign w:val="center"/>
+          </w:tcPr>
+          <w:p>
+            <w:pPr>
+              <w:ind w:firstLine="425"/>
+              <w:jc w:val="left"/>
+              <w:rPr>
+                <w:bCs/>
+                <w:lang w:val="en-US"/>
+              </w:rPr>
+            </w:pPr>
+            <w:r>
+              <w:rPr>
+                <w:b/>
+                <w:lang w:val="en-US"/>
+              </w:rPr>
+              <w:t>A_4</w:t>
+            </w:r>
+            <w:r>
+              <w:rPr>
+                <w:bCs/>
+                <w:lang w:val="en-US"/>
+              </w:rPr>
+              <w:t>: WORD 0x0802</w:t>
             </w:r>
           </w:p>
         </w:tc>
@@ -4318,14 +4521,27 @@
         <w:t xml:space="preserve"> (</w:t>
       </w:r>
       <w:r>
-        <w:t>адрес первого элемента</w:t>
+        <w:rPr>
+          <w:b/>
+          <w:bCs/>
+          <w:lang w:val="en-US"/>
+        </w:rPr>
+        <w:t>ARR</w:t>
       </w:r>
       <w:r>
         <w:t>)</w:t>
       </w:r>
       <w:r>
-        <w:t xml:space="preserve">, </w:t>
+        <w:t xml:space="preserve"> – </w:t>
       </w:r>
+      <w:r>
+        <w:t>адрес первого элемента</w:t>
+      </w:r>
+    </w:p>
+    <w:p>
+      <w:pPr>
+        <w:ind w:firstLine="0"/>
+      </w:pPr>
       <w:r>
         <w:t>40</w:t>
       </w:r>
@@ -4339,11 +4555,24 @@
         <w:t xml:space="preserve"> (</w:t>
       </w:r>
       <w:r>
-        <w:t>адрес текущего элемента)</w:t>
+        <w:rPr>
+          <w:b/>
+          <w:bCs/>
+          <w:lang w:val="en-US"/>
+        </w:rPr>
+        <w:t>I</w:t>
       </w:r>
       <w:r>
-        <w:t xml:space="preserve">, </w:t>
+        <w:t xml:space="preserve">) – </w:t>
       </w:r>
+      <w:r>
+        <w:t>адрес текущего элемента</w:t>
+      </w:r>
+    </w:p>
+    <w:p>
+      <w:pPr>
+        <w:ind w:firstLine="0"/>
+      </w:pPr>
       <w:r>
         <w:t>40</w:t>
       </w:r>
@@ -4360,25 +4589,18 @@
         <w:t>(</w:t>
       </w:r>
       <w:r>
-        <w:t>кол-во элементов массива</w:t>
+        <w:rPr>
+          <w:b/>
+          <w:bCs/>
+          <w:lang w:val="en-US"/>
+        </w:rPr>
+        <w:t>N</w:t>
       </w:r>
       <w:r>
-        <w:t>)</w:t>
+        <w:t xml:space="preserve">) – </w:t>
       </w:r>
       <w:r>
-        <w:t xml:space="preserve">, </w:t>
-      </w:r>
-      <w:r>
-        <w:t>424–427 (</w:t>
-      </w:r>
-      <w:r>
-        <w:t>элементы массива)</w:t>
-      </w:r>
-      <w:r>
-        <w:t xml:space="preserve"> </w:t>
-      </w:r>
-      <w:r>
-        <w:t>– исходные данные</w:t>
+        <w:t>кол-во элементов массива</w:t>
       </w:r>
     </w:p>
     <w:p>
@@ -4386,28 +4608,79 @@
         <w:ind w:firstLine="0"/>
       </w:pPr>
       <w:r>
+        <w:t>424–427</w:t>
+      </w:r>
+      <w:r>
+        <w:t xml:space="preserve"> (</w:t>
+      </w:r>
+      <w:r>
         <w:rPr>
+          <w:b/>
+          <w:bCs/>
           <w:lang w:val="en-US"/>
         </w:rPr>
-        <w:t>40F</w:t>
+        <w:t>A</w:t>
+      </w:r>
+      <w:r>
+        <w:rPr>
+          <w:b/>
+          <w:bCs/>
+          <w:vertAlign w:val="subscript"/>
+          <w:lang w:val="en-US"/>
+        </w:rPr>
+        <w:t>i</w:t>
+      </w:r>
+      <w:r>
+        <w:t xml:space="preserve">) </w:t>
       </w:r>
       <w:r>
         <w:t>–</w:t>
       </w:r>
       <w:r>
+        <w:t xml:space="preserve"> </w:t>
+      </w:r>
+      <w:r>
+        <w:t>э</w:t>
+      </w:r>
+      <w:r>
+        <w:t>лементы массива</w:t>
+      </w:r>
+    </w:p>
+    <w:p>
+      <w:pPr>
+        <w:ind w:firstLine="0"/>
         <w:rPr>
           <w:lang w:val="en-US"/>
         </w:rPr>
-        <w:t>423</w:t>
+      </w:pPr>
+      <w:r>
+        <w:t>40</w:t>
       </w:r>
       <w:r>
-        <w:t xml:space="preserve"> – </w:t>
+        <w:rPr>
+          <w:lang w:val="en-US"/>
+        </w:rPr>
+        <w:t>E (</w:t>
       </w:r>
       <w:r>
-        <w:t>исполняем</w:t>
+        <w:rPr>
+          <w:b/>
+          <w:bCs/>
+          <w:lang w:val="en-US"/>
+        </w:rPr>
+        <w:t>RES</w:t>
       </w:r>
       <w:r>
-        <w:t>ая программа</w:t>
+        <w:rPr>
+          <w:lang w:val="en-US"/>
+        </w:rPr>
+        <w:t>)</w:t>
+      </w:r>
+      <w:r>
+        <w:t xml:space="preserve"> </w:t>
+      </w:r>
+      <w:r>
+        <w:t>– итоговый результат</w:t>
       </w:r>
     </w:p>
     <w:p>
@@ -4421,13 +4694,22 @@
         <w:rPr>
           <w:lang w:val="en-US"/>
         </w:rPr>
-        <w:t>E</w:t>
+        <w:t>F</w:t>
       </w:r>
       <w:r>
-        <w:t xml:space="preserve"> </w:t>
+        <w:t>–</w:t>
       </w:r>
       <w:r>
-        <w:t>– итоговый результат</w:t>
+        <w:t>423</w:t>
+      </w:r>
+      <w:r>
+        <w:t xml:space="preserve"> – </w:t>
+      </w:r>
+      <w:r>
+        <w:t>исполняем</w:t>
+      </w:r>
+      <w:r>
+        <w:t>ая программа</w:t>
       </w:r>
     </w:p>
     <w:p>
@@ -4461,7 +4743,10 @@
         <w:t xml:space="preserve"> – </w:t>
       </w:r>
       <w:r>
-        <w:t>последняя выполняемая программа</w:t>
+        <w:t xml:space="preserve">последняя выполняемая </w:t>
+      </w:r>
+      <w:r>
+        <w:t>команда</w:t>
       </w:r>
     </w:p>
     <w:p>
@@ -4490,69 +4775,31 @@
       </w:pPr>
       <w:r>
         <w:rPr>
+          <w:b/>
+          <w:bCs/>
+          <w:lang w:val="en-US"/>
+        </w:rPr>
+        <w:t>RES</w:t>
+      </w:r>
+      <w:r>
+        <w:t xml:space="preserve">, </w:t>
+      </w:r>
+      <w:r>
+        <w:rPr>
+          <w:b/>
+          <w:bCs/>
           <w:lang w:val="en-US"/>
         </w:rPr>
         <w:t>A</w:t>
       </w:r>
       <w:r>
         <w:rPr>
+          <w:b/>
+          <w:bCs/>
           <w:vertAlign w:val="subscript"/>
-        </w:rPr>
-        <w:t>1</w:t>
-      </w:r>
-      <w:r>
-        <w:t xml:space="preserve">, </w:t>
-      </w:r>
-      <w:r>
-        <w:rPr>
           <w:lang w:val="en-US"/>
         </w:rPr>
-        <w:t>A</w:t>
-      </w:r>
-      <w:r>
-        <w:rPr>
-          <w:vertAlign w:val="subscript"/>
-        </w:rPr>
-        <w:t>2</w:t>
-      </w:r>
-      <w:r>
-        <w:t xml:space="preserve">, </w:t>
-      </w:r>
-      <w:r>
-        <w:rPr>
-          <w:lang w:val="en-US"/>
-        </w:rPr>
-        <w:t>A</w:t>
-      </w:r>
-      <w:r>
-        <w:rPr>
-          <w:vertAlign w:val="subscript"/>
-        </w:rPr>
-        <w:t>3</w:t>
-      </w:r>
-      <w:r>
-        <w:t xml:space="preserve">, </w:t>
-      </w:r>
-      <w:r>
-        <w:rPr>
-          <w:lang w:val="en-US"/>
-        </w:rPr>
-        <w:t>A</w:t>
-      </w:r>
-      <w:r>
-        <w:rPr>
-          <w:vertAlign w:val="subscript"/>
-        </w:rPr>
-        <w:t>4</w:t>
-      </w:r>
-      <w:r>
-        <w:t xml:space="preserve">, </w:t>
-      </w:r>
-      <w:r>
-        <w:rPr>
-          <w:lang w:val="en-US"/>
-        </w:rPr>
-        <w:t>RES</w:t>
+        <w:t>i</w:t>
       </w:r>
       <w:r>
         <w:t xml:space="preserve"> –</w:t>
@@ -4576,12 +4823,16 @@
       </w:pPr>
       <w:r>
         <w:rPr>
+          <w:b/>
+          <w:bCs/>
           <w:lang w:val="en-US"/>
         </w:rPr>
         <w:t>A</w:t>
       </w:r>
       <w:r>
         <w:rPr>
+          <w:b/>
+          <w:bCs/>
           <w:lang w:val="en-US"/>
         </w:rPr>
         <w:t>RR</w:t>
@@ -4591,6 +4842,8 @@
       </w:r>
       <w:r>
         <w:rPr>
+          <w:b/>
+          <w:bCs/>
           <w:lang w:val="en-US"/>
         </w:rPr>
         <w:t>I</w:t>
@@ -4620,12 +4873,11 @@
     <w:p>
       <w:pPr>
         <w:ind w:left="-6" w:firstLine="0"/>
-        <w:rPr>
-          <w:lang w:val="en-US"/>
-        </w:rPr>
       </w:pPr>
       <w:r>
         <w:rPr>
+          <w:b/>
+          <w:bCs/>
           <w:lang w:val="en-US"/>
         </w:rPr>
         <w:t>N</w:t>
@@ -4634,7 +4886,16 @@
         <w:t xml:space="preserve"> – </w:t>
       </w:r>
       <w:r>
-        <w:t>16-ти разрядное беззнаковое число</w:t>
+        <w:t>7</w:t>
+      </w:r>
+      <w:r>
+        <w:t xml:space="preserve">-и разрядное </w:t>
+      </w:r>
+      <w:r>
+        <w:t>без</w:t>
+      </w:r>
+      <w:r>
+        <w:t>знаковое число</w:t>
       </w:r>
     </w:p>
     <w:p>
@@ -4668,6 +4929,8 @@
       <w:r>
         <w:rPr>
           <w:rFonts w:ascii="Cambria Math" w:hAnsi="Cambria Math"/>
+          <w:b/>
+          <w:bCs/>
           <w:lang w:val="en-US"/>
         </w:rPr>
         <w:t>A</w:t>
@@ -4675,6 +4938,8 @@
       <w:r>
         <w:rPr>
           <w:rFonts w:ascii="Cambria Math" w:hAnsi="Cambria Math"/>
+          <w:b/>
+          <w:bCs/>
           <w:vertAlign w:val="subscript"/>
           <w:lang w:val="en-US"/>
         </w:rPr>
@@ -4685,7 +4950,16 @@
           <w:rFonts w:ascii="Cambria Math" w:hAnsi="Cambria Math"/>
           <w:lang w:val="en-US"/>
         </w:rPr>
-        <w:t>, RES</w:t>
+        <w:t xml:space="preserve">, </w:t>
+      </w:r>
+      <w:r>
+        <w:rPr>
+          <w:rFonts w:ascii="Cambria Math" w:hAnsi="Cambria Math"/>
+          <w:b/>
+          <w:bCs/>
+          <w:lang w:val="en-US"/>
+        </w:rPr>
+        <w:t>RES</w:t>
       </w:r>
       <w:r>
         <w:rPr>
@@ -4706,14 +4980,7 @@
           <w:rFonts w:ascii="Cambria Math" w:hAnsi="Cambria Math"/>
           <w:lang w:val="en-US"/>
         </w:rPr>
-        <w:t xml:space="preserve"> [</w:t>
-      </w:r>
-      <w:r>
-        <w:rPr>
-          <w:rFonts w:ascii="Cambria Math" w:hAnsi="Cambria Math"/>
-          <w:lang w:val="en-US"/>
-        </w:rPr>
-        <w:t>-2</w:t>
+        <w:t xml:space="preserve"> [-2</w:t>
       </w:r>
       <w:r>
         <w:rPr>
@@ -4778,9 +5045,32 @@
       <w:r>
         <w:rPr>
           <w:rFonts w:ascii="Cambria Math" w:hAnsi="Cambria Math" w:cs="Cambria Math"/>
+          <w:b/>
+          <w:bCs/>
           <w:lang w:val="en-US"/>
         </w:rPr>
-        <w:t>N ∈ [0; 2</w:t>
+        <w:t>N</w:t>
+      </w:r>
+      <w:r>
+        <w:rPr>
+          <w:rFonts w:ascii="Cambria Math" w:hAnsi="Cambria Math" w:cs="Cambria Math"/>
+          <w:lang w:val="en-US"/>
+        </w:rPr>
+        <w:t xml:space="preserve"> ∈ [</w:t>
+      </w:r>
+      <w:r>
+        <w:rPr>
+          <w:rFonts w:ascii="Cambria Math" w:hAnsi="Cambria Math" w:cs="Cambria Math"/>
+          <w:lang w:val="en-US"/>
+        </w:rPr>
+        <w:t>1</w:t>
+      </w:r>
+      <w:r>
+        <w:rPr>
+          <w:rFonts w:ascii="Cambria Math" w:hAnsi="Cambria Math" w:cs="Cambria Math"/>
+          <w:lang w:val="en-US"/>
+        </w:rPr>
+        <w:t>; 2</w:t>
       </w:r>
       <w:r>
         <w:rPr>
@@ -4788,7 +5078,7 @@
           <w:vertAlign w:val="superscript"/>
           <w:lang w:val="en-US"/>
         </w:rPr>
-        <w:t>16</w:t>
+        <w:t>7</w:t>
       </w:r>
       <w:r>
         <w:rPr>
@@ -4809,23 +5099,74 @@
       <w:r>
         <w:rPr>
           <w:rFonts w:ascii="Cambria Math" w:hAnsi="Cambria Math"/>
+          <w:b/>
+          <w:bCs/>
           <w:lang w:val="en-US"/>
         </w:rPr>
-        <w:t xml:space="preserve">ARR </w:t>
+        <w:t>ARR</w:t>
+      </w:r>
+      <w:r>
+        <w:rPr>
+          <w:rFonts w:ascii="Cambria Math" w:hAnsi="Cambria Math"/>
+          <w:lang w:val="en-US"/>
+        </w:rPr>
+        <w:t xml:space="preserve"> </w:t>
       </w:r>
       <w:r>
         <w:rPr>
           <w:rFonts w:ascii="Cambria Math" w:hAnsi="Cambria Math" w:cs="Cambria Math"/>
           <w:lang w:val="en-US"/>
         </w:rPr>
-        <w:t>∈ [0; 40</w:t>
+        <w:t>∈ [</w:t>
       </w:r>
       <w:r>
         <w:rPr>
           <w:rFonts w:ascii="Cambria Math" w:hAnsi="Cambria Math" w:cs="Cambria Math"/>
           <w:lang w:val="en-US"/>
         </w:rPr>
-        <w:t>F - N</w:t>
+        <w:t>0</w:t>
+      </w:r>
+      <w:r>
+        <w:rPr>
+          <w:rFonts w:ascii="Cambria Math" w:hAnsi="Cambria Math" w:cs="Cambria Math"/>
+          <w:lang w:val="en-US"/>
+        </w:rPr>
+        <w:t>; 40</w:t>
+      </w:r>
+      <w:r>
+        <w:rPr>
+          <w:rFonts w:ascii="Cambria Math" w:hAnsi="Cambria Math" w:cs="Cambria Math"/>
+          <w:lang w:val="en-US"/>
+        </w:rPr>
+        <w:t>A</w:t>
+      </w:r>
+      <w:r>
+        <w:rPr>
+          <w:rFonts w:ascii="Cambria Math" w:hAnsi="Cambria Math" w:cs="Cambria Math"/>
+          <w:lang w:val="en-US"/>
+        </w:rPr>
+        <w:t xml:space="preserve"> </w:t>
+      </w:r>
+      <w:r>
+        <w:rPr>
+          <w:rFonts w:ascii="Cambria Math" w:hAnsi="Cambria Math" w:cs="Cambria Math"/>
+          <w:lang w:val="en-US"/>
+        </w:rPr>
+        <w:t>–</w:t>
+      </w:r>
+      <w:r>
+        <w:rPr>
+          <w:rFonts w:ascii="Cambria Math" w:hAnsi="Cambria Math" w:cs="Cambria Math"/>
+          <w:lang w:val="en-US"/>
+        </w:rPr>
+        <w:t xml:space="preserve"> N</w:t>
+      </w:r>
+      <w:r>
+        <w:rPr>
+          <w:rFonts w:ascii="Cambria Math" w:hAnsi="Cambria Math" w:cs="Cambria Math"/>
+          <w:lang w:val="en-US"/>
+        </w:rPr>
+        <w:t xml:space="preserve"> + 1</w:t>
       </w:r>
       <w:r>
         <w:rPr>
@@ -4839,7 +5180,28 @@
           <w:rFonts w:ascii="Cambria Math" w:hAnsi="Cambria Math" w:cs="Cambria Math"/>
           <w:lang w:val="en-US"/>
         </w:rPr>
-        <w:t>F - N</w:t>
+        <w:t xml:space="preserve">F </w:t>
+      </w:r>
+      <w:r>
+        <w:rPr>
+          <w:rFonts w:ascii="Cambria Math" w:hAnsi="Cambria Math" w:cs="Cambria Math"/>
+          <w:lang w:val="en-US"/>
+        </w:rPr>
+        <w:t>–</w:t>
+      </w:r>
+      <w:r>
+        <w:rPr>
+          <w:rFonts w:ascii="Cambria Math" w:hAnsi="Cambria Math" w:cs="Cambria Math"/>
+          <w:lang w:val="en-US"/>
+        </w:rPr>
+        <w:t xml:space="preserve"> N</w:t>
+      </w:r>
+      <w:r>
+        <w:rPr>
+          <w:rFonts w:ascii="Cambria Math" w:hAnsi="Cambria Math" w:cs="Cambria Math"/>
+          <w:lang w:val="en-US"/>
+        </w:rPr>
+        <w:t xml:space="preserve"> + 1</w:t>
       </w:r>
       <w:r>
         <w:rPr>
@@ -4860,23 +5222,74 @@
       <w:r>
         <w:rPr>
           <w:rFonts w:ascii="Cambria Math" w:hAnsi="Cambria Math"/>
+          <w:b/>
+          <w:bCs/>
           <w:lang w:val="en-US"/>
         </w:rPr>
-        <w:t xml:space="preserve">I </w:t>
+        <w:t>I</w:t>
+      </w:r>
+      <w:r>
+        <w:rPr>
+          <w:rFonts w:ascii="Cambria Math" w:hAnsi="Cambria Math"/>
+          <w:lang w:val="en-GB"/>
+        </w:rPr>
+        <w:t xml:space="preserve"> </w:t>
+      </w:r>
+      <w:r>
+        <w:rPr>
+          <w:rFonts w:ascii="Cambria Math" w:hAnsi="Cambria Math" w:cs="Cambria Math"/>
+          <w:lang w:val="en-GB"/>
+        </w:rPr>
+        <w:t>∈ [</w:t>
       </w:r>
       <w:r>
         <w:rPr>
           <w:rFonts w:ascii="Cambria Math" w:hAnsi="Cambria Math" w:cs="Cambria Math"/>
           <w:lang w:val="en-US"/>
         </w:rPr>
-        <w:t>∈ [ARR; ARR + N – 1]</w:t>
+        <w:t>ARR</w:t>
+      </w:r>
+      <w:r>
+        <w:rPr>
+          <w:rFonts w:ascii="Cambria Math" w:hAnsi="Cambria Math" w:cs="Cambria Math"/>
+          <w:lang w:val="en-GB"/>
+        </w:rPr>
+        <w:t xml:space="preserve">; </w:t>
+      </w:r>
+      <w:r>
+        <w:rPr>
+          <w:rFonts w:ascii="Cambria Math" w:hAnsi="Cambria Math" w:cs="Cambria Math"/>
+          <w:lang w:val="en-US"/>
+        </w:rPr>
+        <w:t>ARR</w:t>
+      </w:r>
+      <w:r>
+        <w:rPr>
+          <w:rFonts w:ascii="Cambria Math" w:hAnsi="Cambria Math" w:cs="Cambria Math"/>
+          <w:lang w:val="en-GB"/>
+        </w:rPr>
+        <w:t xml:space="preserve"> + </w:t>
+      </w:r>
+      <w:r>
+        <w:rPr>
+          <w:rFonts w:ascii="Cambria Math" w:hAnsi="Cambria Math" w:cs="Cambria Math"/>
+          <w:lang w:val="en-US"/>
+        </w:rPr>
+        <w:t>N</w:t>
+      </w:r>
+      <w:r>
+        <w:rPr>
+          <w:rFonts w:ascii="Cambria Math" w:hAnsi="Cambria Math" w:cs="Cambria Math"/>
+          <w:lang w:val="en-GB"/>
+        </w:rPr>
+        <w:t>]</w:t>
       </w:r>
     </w:p>
     <w:p>
       <w:pPr>
         <w:ind w:firstLine="0"/>
         <w:rPr>
-          <w:lang w:val="en-US"/>
+          <w:lang w:val="en-GB"/>
         </w:rPr>
       </w:pPr>
     </w:p>
@@ -4887,12 +5300,12 @@
         <w:contextualSpacing w:val="0"/>
         <w:jc w:val="left"/>
         <w:rPr>
-          <w:lang w:val="en-US"/>
+          <w:lang w:val="en-GB"/>
         </w:rPr>
       </w:pPr>
       <w:r>
         <w:rPr>
-          <w:lang w:val="en-US"/>
+          <w:lang w:val="en-GB"/>
         </w:rPr>
         <w:br w:type="page"/>
       </w:r>
@@ -21277,7 +21690,7 @@
       <w:pPr>
         <w:pStyle w:val="aa"/>
       </w:pPr>
-      <w:bookmarkStart w:id="5" w:name="_Toc183425686"/>
+      <w:bookmarkStart w:id="5" w:name="_Toc191476991"/>
       <w:r>
         <w:lastRenderedPageBreak/>
         <w:t>Заключение</w:t>

</xml_diff>